<commit_message>
corrected project name and fixed minor type in documentation
</commit_message>
<xml_diff>
--- a/documentation.docx
+++ b/documentation.docx
@@ -70,21 +70,8 @@
         <w:t xml:space="preserve"> that are publicly accessible</w:t>
       </w:r>
       <w:r>
-        <w:t xml:space="preserve"> /</w:t>
-      </w:r>
-      <w:proofErr w:type="spellStart"/>
-      <w:r>
-        <w:t>getTeam?user</w:t>
-      </w:r>
-      <w:proofErr w:type="spellEnd"/>
-      <w:r>
-        <w:t>=x and /</w:t>
-      </w:r>
-      <w:proofErr w:type="spellStart"/>
-      <w:r>
-        <w:t>getTeams</w:t>
-      </w:r>
-      <w:proofErr w:type="spellEnd"/>
+        <w:t xml:space="preserve"> /getTeam?user=x and /getTeams</w:t>
+      </w:r>
     </w:p>
     <w:p>
       <w:r>
@@ -97,21 +84,11 @@
         <w:t xml:space="preserve"> </w:t>
       </w:r>
       <w:r>
-        <w:t>/</w:t>
-      </w:r>
-      <w:proofErr w:type="spellStart"/>
-      <w:r>
-        <w:t>addTeam</w:t>
-      </w:r>
-      <w:proofErr w:type="spellEnd"/>
-      <w:r>
-        <w:t xml:space="preserve"> and /</w:t>
-      </w:r>
-      <w:proofErr w:type="spellStart"/>
-      <w:r>
-        <w:t>deleteUser</w:t>
-      </w:r>
-      <w:proofErr w:type="spellEnd"/>
+        <w:t>/addTeam</w:t>
+      </w:r>
+      <w:r>
+        <w:t xml:space="preserve"> and /deleteUser</w:t>
+      </w:r>
     </w:p>
     <w:p>
       <w:pPr>
@@ -129,15 +106,7 @@
     </w:p>
     <w:p>
       <w:r>
-        <w:t>The /</w:t>
-      </w:r>
-      <w:proofErr w:type="spellStart"/>
-      <w:r>
-        <w:t>getTeam?user</w:t>
-      </w:r>
-      <w:proofErr w:type="spellEnd"/>
-      <w:r>
-        <w:t>=x endpoint of the API</w:t>
+        <w:t>The /getTeam?user=x endpoint of the API</w:t>
       </w:r>
       <w:r>
         <w:t xml:space="preserve"> is used by the</w:t>
@@ -148,86 +117,62 @@
     </w:p>
     <w:p>
       <w:r>
-        <w:t>The /</w:t>
-      </w:r>
-      <w:proofErr w:type="spellStart"/>
-      <w:r>
-        <w:t>getTeams</w:t>
-      </w:r>
-      <w:proofErr w:type="spellEnd"/>
+        <w:t xml:space="preserve">The /getTeams </w:t>
+      </w:r>
+      <w:r>
+        <w:t>endpoint is used by the admin page and allows administrators to easily view all user data that has been saved to the server</w:t>
+      </w:r>
+    </w:p>
+    <w:p>
+      <w:r>
+        <w:t xml:space="preserve">The /addTeam endpoint is used by both the create-team </w:t>
+      </w:r>
+      <w:r>
+        <w:t>and</w:t>
+      </w:r>
+      <w:r>
+        <w:t xml:space="preserve"> create-random pages and allows users to add and edit their teams to the server.</w:t>
+      </w:r>
+    </w:p>
+    <w:p>
+      <w:r>
+        <w:t>The /deleteUser endpoint is used by the admin page that allows admins to delete a user and their associated team from the server.</w:t>
+      </w:r>
+    </w:p>
+    <w:p>
+      <w:pPr>
+        <w:pStyle w:val="Heading1"/>
+      </w:pPr>
+      <w:r>
+        <w:t>What went right and what went wrong?</w:t>
+      </w:r>
+    </w:p>
+    <w:p>
+      <w:r>
+        <w:t xml:space="preserve">The theme came together </w:t>
+      </w:r>
+      <w:r>
+        <w:t>well</w:t>
+      </w:r>
+      <w:r>
+        <w:t>,</w:t>
+      </w:r>
+      <w:r>
+        <w:t xml:space="preserve"> I especially like the landing page.</w:t>
+      </w:r>
+      <w:r>
+        <w:t xml:space="preserve"> and I can see me and my friends using this App for when we play Pokemon together.</w:t>
+      </w:r>
       <w:r>
         <w:t xml:space="preserve"> </w:t>
       </w:r>
-      <w:r>
-        <w:t>endpoint is used by the admin page and allows administrators to easily view all user data that has been saved to the server</w:t>
-      </w:r>
-    </w:p>
-    <w:p>
-      <w:r>
-        <w:t>The /</w:t>
-      </w:r>
-      <w:proofErr w:type="spellStart"/>
-      <w:r>
-        <w:t>addTeam</w:t>
-      </w:r>
-      <w:proofErr w:type="spellEnd"/>
-      <w:r>
-        <w:t xml:space="preserve"> endpoint is used by both the create-team </w:t>
-      </w:r>
-      <w:r>
-        <w:t>and</w:t>
-      </w:r>
-      <w:r>
-        <w:t xml:space="preserve"> create-random pages and allows users to add and edit their teams to the server.</w:t>
-      </w:r>
-    </w:p>
-    <w:p>
-      <w:r>
-        <w:t>The /</w:t>
-      </w:r>
-      <w:proofErr w:type="spellStart"/>
-      <w:r>
-        <w:t>deleteUser</w:t>
-      </w:r>
-      <w:proofErr w:type="spellEnd"/>
-      <w:r>
-        <w:t xml:space="preserve"> endpoint is used by the admin page that allows admins to delete a user and their associated team from the server.</w:t>
-      </w:r>
-    </w:p>
-    <w:p>
-      <w:pPr>
-        <w:pStyle w:val="Heading1"/>
-      </w:pPr>
-      <w:r>
-        <w:t>What went right and what went wrong?</w:t>
-      </w:r>
-    </w:p>
-    <w:p>
-      <w:r>
-        <w:t xml:space="preserve">The theme came together </w:t>
-      </w:r>
-      <w:r>
-        <w:t>well</w:t>
-      </w:r>
-      <w:r>
-        <w:t>,</w:t>
-      </w:r>
-      <w:r>
-        <w:t xml:space="preserve"> I especially like the landing page.</w:t>
-      </w:r>
-      <w:r>
-        <w:t xml:space="preserve"> and I can see me and my friends using this App for when we play Pokemon together.</w:t>
-      </w:r>
-      <w:r>
-        <w:t xml:space="preserve"> </w:t>
-      </w:r>
     </w:p>
     <w:p>
       <w:r>
         <w:t>Due to sheer size of the</w:t>
       </w:r>
       <w:r>
-        <w:t xml:space="preserve"> projected</w:t>
+        <w:t xml:space="preserve"> project</w:t>
       </w:r>
       <w:r>
         <w:t xml:space="preserve"> DRY may’ve been violated for parts of it, but I did my best to cleanup given time constraints.</w:t>
@@ -451,15 +396,7 @@
     </w:p>
     <w:p>
       <w:r>
-        <w:t xml:space="preserve">Utilized </w:t>
-      </w:r>
-      <w:proofErr w:type="spellStart"/>
-      <w:r>
-        <w:t>sessionStorage</w:t>
-      </w:r>
-      <w:proofErr w:type="spellEnd"/>
-      <w:r>
-        <w:t xml:space="preserve"> API to help reduce external</w:t>
+        <w:t>Utilized sessionStorage API to help reduce external</w:t>
       </w:r>
       <w:r>
         <w:t xml:space="preserve"> requests and improve responsiveness.</w:t>
@@ -535,19 +472,11 @@
     </w:p>
     <w:p>
       <w:hyperlink r:id="rId5" w:anchor="5867262" w:history="1">
-        <w:proofErr w:type="spellStart"/>
         <w:r>
           <w:rPr>
             <w:rStyle w:val="Hyperlink"/>
           </w:rPr>
-          <w:t>javascript</w:t>
-        </w:r>
-        <w:proofErr w:type="spellEnd"/>
-        <w:r>
-          <w:rPr>
-            <w:rStyle w:val="Hyperlink"/>
-          </w:rPr>
-          <w:t xml:space="preserve"> - How to get all selected values of a multiple select box? - Stack Overflow</w:t>
+          <w:t>javascript - How to get all selected values of a multiple select box? - Stack Overflow</w:t>
         </w:r>
       </w:hyperlink>
     </w:p>
@@ -557,35 +486,7 @@
           <w:rPr>
             <w:rStyle w:val="Hyperlink"/>
           </w:rPr>
-          <w:t xml:space="preserve">How to get a number out of this </w:t>
-        </w:r>
-        <w:proofErr w:type="spellStart"/>
-        <w:r>
-          <w:rPr>
-            <w:rStyle w:val="Hyperlink"/>
-          </w:rPr>
-          <w:t>url</w:t>
-        </w:r>
-        <w:proofErr w:type="spellEnd"/>
-        <w:r>
-          <w:rPr>
-            <w:rStyle w:val="Hyperlink"/>
-          </w:rPr>
-          <w:t xml:space="preserve"> in </w:t>
-        </w:r>
-        <w:proofErr w:type="spellStart"/>
-        <w:r>
-          <w:rPr>
-            <w:rStyle w:val="Hyperlink"/>
-          </w:rPr>
-          <w:t>javascript</w:t>
-        </w:r>
-        <w:proofErr w:type="spellEnd"/>
-        <w:r>
-          <w:rPr>
-            <w:rStyle w:val="Hyperlink"/>
-          </w:rPr>
-          <w:t xml:space="preserve"> regex - Stack Overflow</w:t>
+          <w:t>How to get a number out of this url in javascript regex - Stack Overflow</w:t>
         </w:r>
       </w:hyperlink>
     </w:p>
@@ -605,48 +506,26 @@
           <w:rPr>
             <w:rStyle w:val="Hyperlink"/>
           </w:rPr>
-          <w:t xml:space="preserve">How To Create a </w:t>
+          <w:t>How To Create a Snackbar / Toast (w3schools.com)</w:t>
         </w:r>
-        <w:proofErr w:type="spellStart"/>
+      </w:hyperlink>
+    </w:p>
+    <w:p>
+      <w:r>
+        <w:t xml:space="preserve">Landing page logo </w:t>
+      </w:r>
+      <w:r>
+        <w:t>created</w:t>
+      </w:r>
+      <w:r>
+        <w:t xml:space="preserve"> here: </w:t>
+      </w:r>
+      <w:hyperlink r:id="rId9" w:history="1">
         <w:r>
           <w:rPr>
             <w:rStyle w:val="Hyperlink"/>
           </w:rPr>
-          <w:t>Snackbar</w:t>
-        </w:r>
-        <w:proofErr w:type="spellEnd"/>
-        <w:r>
-          <w:rPr>
-            <w:rStyle w:val="Hyperlink"/>
-          </w:rPr>
-          <w:t xml:space="preserve"> / Toast (w3schools.com)</w:t>
-        </w:r>
-      </w:hyperlink>
-    </w:p>
-    <w:p>
-      <w:r>
-        <w:t xml:space="preserve">Landing page logo </w:t>
-      </w:r>
-      <w:r>
-        <w:t>created</w:t>
-      </w:r>
-      <w:r>
-        <w:t xml:space="preserve"> here: </w:t>
-      </w:r>
-      <w:hyperlink r:id="rId9" w:history="1">
-        <w:proofErr w:type="spellStart"/>
-        <w:r>
-          <w:rPr>
-            <w:rStyle w:val="Hyperlink"/>
-          </w:rPr>
-          <w:t>Textcraft</w:t>
-        </w:r>
-        <w:proofErr w:type="spellEnd"/>
-        <w:r>
-          <w:rPr>
-            <w:rStyle w:val="Hyperlink"/>
-          </w:rPr>
-          <w:t>: Text &amp; logo maker - Minecraft, 8-bit styles and more</w:t>
+          <w:t>Textcraft: Text &amp; logo maker - Minecraft, 8-bit styles and more</w:t>
         </w:r>
       </w:hyperlink>
     </w:p>
@@ -659,16 +538,8 @@
           <w:rPr>
             <w:rStyle w:val="Hyperlink"/>
           </w:rPr>
-          <w:t xml:space="preserve">What is the difference between manifestation and embodiment? - post - </w:t>
+          <w:t>What is the difference between manifestation and embodiment? - post - Imgur</w:t>
         </w:r>
-        <w:proofErr w:type="spellStart"/>
-        <w:r>
-          <w:rPr>
-            <w:rStyle w:val="Hyperlink"/>
-          </w:rPr>
-          <w:t>Imgur</w:t>
-        </w:r>
-        <w:proofErr w:type="spellEnd"/>
       </w:hyperlink>
     </w:p>
     <w:p>
@@ -680,30 +551,8 @@
           <w:rPr>
             <w:rStyle w:val="Hyperlink"/>
           </w:rPr>
-          <w:t xml:space="preserve">Pokemon Clip Art - Pikachu Laying Down - </w:t>
+          <w:t>Pokemon Clip Art - Pikachu Laying Down - Png Download (#334904) - PinClipart</w:t>
         </w:r>
-        <w:proofErr w:type="spellStart"/>
-        <w:r>
-          <w:rPr>
-            <w:rStyle w:val="Hyperlink"/>
-          </w:rPr>
-          <w:t>Png</w:t>
-        </w:r>
-        <w:proofErr w:type="spellEnd"/>
-        <w:r>
-          <w:rPr>
-            <w:rStyle w:val="Hyperlink"/>
-          </w:rPr>
-          <w:t xml:space="preserve"> Download (#334904) - </w:t>
-        </w:r>
-        <w:proofErr w:type="spellStart"/>
-        <w:r>
-          <w:rPr>
-            <w:rStyle w:val="Hyperlink"/>
-          </w:rPr>
-          <w:t>PinClipart</w:t>
-        </w:r>
-        <w:proofErr w:type="spellEnd"/>
       </w:hyperlink>
     </w:p>
     <w:p>

</xml_diff>